<commit_message>
update, done with lab 10
</commit_message>
<xml_diff>
--- a/Lab10-Motor/Deliverables/Lab 10 Report.docx
+++ b/Lab10-Motor/Deliverables/Lab 10 Report.docx
@@ -271,16 +271,15 @@
           <w:sz w:val="24"/>
           <w:szCs w:val="24"/>
         </w:rPr>
-        <w:t xml:space="preserve">Resistance of the motor coil: 116.6 </w:t>
-      </w:r>
-      <w:r>
-        <w:rPr>
-          <w:rFonts w:ascii="Times New Roman" w:hAnsi="Times New Roman" w:cs="Times New Roman"/>
-          <w:sz w:val="24"/>
-          <w:szCs w:val="24"/>
-          <w:highlight w:val="yellow"/>
-        </w:rPr>
-        <w:t>units??</w:t>
+        <w:t>Resistance of the motor coil: 116.6</w:t>
+      </w:r>
+      <w:r>
+        <w:rPr>
+          <w:rFonts w:ascii="Times New Roman" w:hAnsi="Times New Roman" w:cs="Times New Roman"/>
+          <w:sz w:val="24"/>
+          <w:szCs w:val="24"/>
+        </w:rPr>
+        <w:t xml:space="preserve"> Ohms</w:t>
       </w:r>
       <w:r>
         <w:rPr>
@@ -289,15 +288,6 @@
           <w:szCs w:val="24"/>
         </w:rPr>
         <w:t xml:space="preserve"> </w:t>
-      </w:r>
-      <w:r>
-        <w:rPr>
-          <w:rFonts w:ascii="Times New Roman" w:hAnsi="Times New Roman" w:cs="Times New Roman"/>
-          <w:sz w:val="24"/>
-          <w:szCs w:val="24"/>
-          <w:highlight w:val="yellow"/>
-        </w:rPr>
-        <w:t>Ohms?</w:t>
       </w:r>
     </w:p>
     <w:p>
@@ -560,52 +550,7 @@
     <w:p>
       <w:pPr>
         <w:pStyle w:val="ListParagraph"/>
-        <w:ind w:left="1440"/>
-        <w:rPr>
-          <w:rFonts w:ascii="Times New Roman" w:hAnsi="Times New Roman" w:cs="Times New Roman"/>
-          <w:b/>
-          <w:sz w:val="24"/>
-          <w:szCs w:val="24"/>
-        </w:rPr>
-      </w:pPr>
-    </w:p>
-    <w:p>
-      <w:pPr>
-        <w:pStyle w:val="ListParagraph"/>
-        <w:numPr>
-          <w:ilvl w:val="1"/>
-          <w:numId w:val="1"/>
-        </w:numPr>
-        <w:spacing w:after="0" w:line="240" w:lineRule="auto"/>
-        <w:rPr>
-          <w:rFonts w:ascii="Times New Roman" w:hAnsi="Times New Roman" w:cs="Times New Roman"/>
-          <w:b/>
-          <w:sz w:val="24"/>
-          <w:szCs w:val="24"/>
-        </w:rPr>
-      </w:pPr>
-      <w:r>
-        <w:rPr>
-          <w:rFonts w:ascii="Times New Roman" w:hAnsi="Times New Roman" w:cs="Times New Roman"/>
-          <w:b/>
-          <w:sz w:val="24"/>
-          <w:szCs w:val="24"/>
-        </w:rPr>
-        <w:t>Two screen shots of the hardware in operation</w:t>
-      </w:r>
-      <w:r>
-        <w:rPr>
-          <w:rFonts w:ascii="Times New Roman" w:hAnsi="Times New Roman" w:cs="Times New Roman"/>
-          <w:b/>
-          <w:sz w:val="24"/>
-          <w:szCs w:val="24"/>
-        </w:rPr>
-        <w:t xml:space="preserve"> (Procedure 3)</w:t>
-      </w:r>
-    </w:p>
-    <w:p>
-      <w:pPr>
-        <w:pStyle w:val="ListParagraph"/>
+        <w:spacing w:after="0" w:line="240" w:lineRule="auto"/>
         <w:ind w:left="1440"/>
         <w:rPr>
           <w:rFonts w:ascii="Times New Roman" w:hAnsi="Times New Roman" w:cs="Times New Roman"/>
@@ -619,10 +564,10 @@
           <w:noProof/>
         </w:rPr>
         <w:drawing>
-          <wp:inline distT="0" distB="0" distL="0" distR="0" wp14:anchorId="6A5E4E43" wp14:editId="1D79CE9D">
-            <wp:extent cx="3507638" cy="2033381"/>
-            <wp:effectExtent l="0" t="0" r="0" b="5080"/>
-            <wp:docPr id="1" name="Picture 1"/>
+          <wp:inline distT="0" distB="0" distL="0" distR="0" wp14:anchorId="0C6161A0" wp14:editId="67676E66">
+            <wp:extent cx="1981200" cy="419100"/>
+            <wp:effectExtent l="0" t="0" r="0" b="0"/>
+            <wp:docPr id="2" name="Picture 2"/>
             <wp:cNvGraphicFramePr>
               <a:graphicFrameLocks xmlns:a="http://schemas.openxmlformats.org/drawingml/2006/main" noChangeAspect="1"/>
             </wp:cNvGraphicFramePr>
@@ -642,7 +587,7 @@
                   <pic:spPr>
                     <a:xfrm>
                       <a:off x="0" y="0"/>
-                      <a:ext cx="3529592" cy="2046108"/>
+                      <a:ext cx="1981200" cy="419100"/>
                     </a:xfrm>
                     <a:prstGeom prst="rect">
                       <a:avLst/>
@@ -658,6 +603,7 @@
     <w:p>
       <w:pPr>
         <w:pStyle w:val="ListParagraph"/>
+        <w:spacing w:after="0" w:line="240" w:lineRule="auto"/>
         <w:ind w:left="1440"/>
         <w:rPr>
           <w:rFonts w:ascii="Times New Roman" w:hAnsi="Times New Roman" w:cs="Times New Roman"/>
@@ -673,7 +619,7 @@
           <w:sz w:val="24"/>
           <w:szCs w:val="24"/>
         </w:rPr>
-        <w:t>Figure 3</w:t>
+        <w:t xml:space="preserve">Figure 3: </w:t>
       </w:r>
       <w:r>
         <w:rPr>
@@ -682,20 +628,18 @@
           <w:sz w:val="24"/>
           <w:szCs w:val="24"/>
         </w:rPr>
-        <w:t>: Channel one shows the PWM output with a duty cycle of ~45%</w:t>
-      </w:r>
-    </w:p>
-    <w:p>
-      <w:pPr>
-        <w:pStyle w:val="ListParagraph"/>
-        <w:ind w:left="1440"/>
+        <w:t>I</w:t>
+      </w:r>
+      <w:r>
         <w:rPr>
           <w:rFonts w:ascii="Times New Roman" w:hAnsi="Times New Roman" w:cs="Times New Roman"/>
           <w:i/>
           <w:sz w:val="24"/>
           <w:szCs w:val="24"/>
-        </w:rPr>
-      </w:pPr>
+          <w:vertAlign w:val="subscript"/>
+        </w:rPr>
+        <w:t xml:space="preserve">BE </w:t>
+      </w:r>
       <w:r>
         <w:rPr>
           <w:rFonts w:ascii="Times New Roman" w:hAnsi="Times New Roman" w:cs="Times New Roman"/>
@@ -703,42 +647,727 @@
           <w:sz w:val="24"/>
           <w:szCs w:val="24"/>
         </w:rPr>
-        <w:tab/>
-        <w:t xml:space="preserve">    Channel two shows the motor voltage</w:t>
-      </w:r>
-    </w:p>
-    <w:p>
-      <w:pPr>
-        <w:pStyle w:val="ListParagraph"/>
-        <w:ind w:left="1440"/>
+        <w:t>= 1.25 mA and I</w:t>
+      </w:r>
+      <w:r>
         <w:rPr>
           <w:rFonts w:ascii="Times New Roman" w:hAnsi="Times New Roman" w:cs="Times New Roman"/>
           <w:i/>
           <w:sz w:val="24"/>
           <w:szCs w:val="24"/>
-        </w:rPr>
-      </w:pPr>
-    </w:p>
-    <w:p>
-      <w:pPr>
-        <w:pStyle w:val="ListParagraph"/>
-        <w:ind w:left="1440"/>
+          <w:vertAlign w:val="subscript"/>
+        </w:rPr>
+        <w:t xml:space="preserve">CE </w:t>
+      </w:r>
+      <w:r>
         <w:rPr>
           <w:rFonts w:ascii="Times New Roman" w:hAnsi="Times New Roman" w:cs="Times New Roman"/>
           <w:i/>
           <w:sz w:val="24"/>
           <w:szCs w:val="24"/>
         </w:rPr>
+        <w:t>= 63.7 mA</w:t>
+      </w:r>
+    </w:p>
+    <w:p>
+      <w:pPr>
+        <w:pStyle w:val="ListParagraph"/>
+        <w:spacing w:after="0" w:line="240" w:lineRule="auto"/>
+        <w:ind w:left="1440"/>
+        <w:rPr>
+          <w:rFonts w:ascii="Times New Roman" w:hAnsi="Times New Roman" w:cs="Times New Roman"/>
+          <w:i/>
+          <w:sz w:val="24"/>
+          <w:szCs w:val="24"/>
+        </w:rPr>
+      </w:pPr>
+    </w:p>
+    <w:p>
+      <w:pPr>
+        <w:pStyle w:val="ListParagraph"/>
+        <w:spacing w:after="0" w:line="240" w:lineRule="auto"/>
+        <w:ind w:left="1440"/>
+        <w:rPr>
+          <w:rFonts w:ascii="Times New Roman" w:hAnsi="Times New Roman" w:cs="Times New Roman"/>
+          <w:i/>
+          <w:sz w:val="24"/>
+          <w:szCs w:val="24"/>
+        </w:rPr>
+      </w:pPr>
+      <w:r>
+        <w:rPr>
+          <w:rFonts w:ascii="Times New Roman" w:hAnsi="Times New Roman" w:cs="Times New Roman"/>
+          <w:i/>
+          <w:sz w:val="24"/>
+          <w:szCs w:val="24"/>
+        </w:rPr>
+        <w:t>These values are approximately the same as the ones given by the design equations in the book.</w:t>
+      </w:r>
+    </w:p>
+    <w:p>
+      <w:pPr>
+        <w:pStyle w:val="ListParagraph"/>
+        <w:spacing w:after="0" w:line="240" w:lineRule="auto"/>
+        <w:ind w:left="1440"/>
+        <w:rPr>
+          <w:rFonts w:ascii="Times New Roman" w:hAnsi="Times New Roman" w:cs="Times New Roman"/>
+          <w:i/>
+          <w:sz w:val="24"/>
+          <w:szCs w:val="24"/>
+        </w:rPr>
+      </w:pPr>
+    </w:p>
+    <w:p>
+      <w:pPr>
+        <w:pStyle w:val="ListParagraph"/>
+        <w:spacing w:after="0" w:line="240" w:lineRule="auto"/>
+        <w:ind w:left="1440"/>
+        <w:rPr>
+          <w:rFonts w:ascii="Times New Roman" w:eastAsiaTheme="minorEastAsia" w:hAnsi="Times New Roman" w:cs="Times New Roman"/>
+          <w:i/>
+          <w:sz w:val="24"/>
+          <w:szCs w:val="24"/>
+        </w:rPr>
+      </w:pPr>
+      <m:oMathPara>
+        <m:oMath>
+          <m:sSub>
+            <m:sSubPr>
+              <m:ctrlPr>
+                <w:rPr>
+                  <w:rFonts w:ascii="Cambria Math" w:hAnsi="Cambria Math" w:cs="Times New Roman"/>
+                  <w:i/>
+                  <w:sz w:val="24"/>
+                  <w:szCs w:val="24"/>
+                </w:rPr>
+              </m:ctrlPr>
+            </m:sSubPr>
+            <m:e>
+              <m:r>
+                <w:rPr>
+                  <w:rFonts w:ascii="Cambria Math" w:hAnsi="Cambria Math" w:cs="Times New Roman"/>
+                  <w:sz w:val="24"/>
+                  <w:szCs w:val="24"/>
+                </w:rPr>
+                <m:t>I</m:t>
+              </m:r>
+            </m:e>
+            <m:sub>
+              <m:r>
+                <w:rPr>
+                  <w:rFonts w:ascii="Cambria Math" w:hAnsi="Cambria Math" w:cs="Times New Roman"/>
+                  <w:sz w:val="24"/>
+                  <w:szCs w:val="24"/>
+                </w:rPr>
+                <m:t>B</m:t>
+              </m:r>
+            </m:sub>
+          </m:sSub>
+          <m:r>
+            <w:rPr>
+              <w:rFonts w:ascii="Cambria Math" w:hAnsi="Cambria Math" w:cs="Times New Roman"/>
+              <w:sz w:val="24"/>
+              <w:szCs w:val="24"/>
+            </w:rPr>
+            <m:t xml:space="preserve">+ </m:t>
+          </m:r>
+          <m:sSub>
+            <m:sSubPr>
+              <m:ctrlPr>
+                <w:rPr>
+                  <w:rFonts w:ascii="Cambria Math" w:hAnsi="Cambria Math" w:cs="Times New Roman"/>
+                  <w:i/>
+                  <w:sz w:val="24"/>
+                  <w:szCs w:val="24"/>
+                </w:rPr>
+              </m:ctrlPr>
+            </m:sSubPr>
+            <m:e>
+              <m:r>
+                <w:rPr>
+                  <w:rFonts w:ascii="Cambria Math" w:hAnsi="Cambria Math" w:cs="Times New Roman"/>
+                  <w:sz w:val="24"/>
+                  <w:szCs w:val="24"/>
+                </w:rPr>
+                <m:t>I</m:t>
+              </m:r>
+            </m:e>
+            <m:sub>
+              <m:r>
+                <w:rPr>
+                  <w:rFonts w:ascii="Cambria Math" w:hAnsi="Cambria Math" w:cs="Times New Roman"/>
+                  <w:sz w:val="24"/>
+                  <w:szCs w:val="24"/>
+                </w:rPr>
+                <m:t>C</m:t>
+              </m:r>
+            </m:sub>
+          </m:sSub>
+          <m:r>
+            <w:rPr>
+              <w:rFonts w:ascii="Cambria Math" w:hAnsi="Cambria Math" w:cs="Times New Roman"/>
+              <w:sz w:val="24"/>
+              <w:szCs w:val="24"/>
+            </w:rPr>
+            <m:t xml:space="preserve">= </m:t>
+          </m:r>
+          <m:sSub>
+            <m:sSubPr>
+              <m:ctrlPr>
+                <w:rPr>
+                  <w:rFonts w:ascii="Cambria Math" w:hAnsi="Cambria Math" w:cs="Times New Roman"/>
+                  <w:i/>
+                  <w:sz w:val="24"/>
+                  <w:szCs w:val="24"/>
+                </w:rPr>
+              </m:ctrlPr>
+            </m:sSubPr>
+            <m:e>
+              <m:r>
+                <w:rPr>
+                  <w:rFonts w:ascii="Cambria Math" w:hAnsi="Cambria Math" w:cs="Times New Roman"/>
+                  <w:sz w:val="24"/>
+                  <w:szCs w:val="24"/>
+                </w:rPr>
+                <m:t>I</m:t>
+              </m:r>
+            </m:e>
+            <m:sub>
+              <m:r>
+                <w:rPr>
+                  <w:rFonts w:ascii="Cambria Math" w:hAnsi="Cambria Math" w:cs="Times New Roman"/>
+                  <w:sz w:val="24"/>
+                  <w:szCs w:val="24"/>
+                </w:rPr>
+                <m:t>E</m:t>
+              </m:r>
+            </m:sub>
+          </m:sSub>
+        </m:oMath>
+      </m:oMathPara>
+    </w:p>
+    <w:p>
+      <w:pPr>
+        <w:pStyle w:val="ListParagraph"/>
+        <w:spacing w:after="0" w:line="240" w:lineRule="auto"/>
+        <w:ind w:left="1440"/>
+        <w:rPr>
+          <w:rFonts w:ascii="Times New Roman" w:eastAsiaTheme="minorEastAsia" w:hAnsi="Times New Roman" w:cs="Times New Roman"/>
+          <w:i/>
+          <w:sz w:val="24"/>
+          <w:szCs w:val="24"/>
+        </w:rPr>
+      </w:pPr>
+    </w:p>
+    <w:p>
+      <w:pPr>
+        <w:pStyle w:val="ListParagraph"/>
+        <w:spacing w:after="0" w:line="240" w:lineRule="auto"/>
+        <w:ind w:left="1440"/>
+        <w:rPr>
+          <w:rFonts w:ascii="Times New Roman" w:eastAsiaTheme="minorEastAsia" w:hAnsi="Times New Roman" w:cs="Times New Roman"/>
+          <w:i/>
+          <w:sz w:val="24"/>
+          <w:szCs w:val="24"/>
+        </w:rPr>
+      </w:pPr>
+      <m:oMathPara>
+        <m:oMath>
+          <m:sSub>
+            <m:sSubPr>
+              <m:ctrlPr>
+                <w:rPr>
+                  <w:rFonts w:ascii="Cambria Math" w:hAnsi="Cambria Math" w:cs="Times New Roman"/>
+                  <w:i/>
+                  <w:sz w:val="24"/>
+                  <w:szCs w:val="24"/>
+                </w:rPr>
+              </m:ctrlPr>
+            </m:sSubPr>
+            <m:e>
+              <m:r>
+                <w:rPr>
+                  <w:rFonts w:ascii="Cambria Math" w:hAnsi="Cambria Math" w:cs="Times New Roman"/>
+                  <w:sz w:val="24"/>
+                  <w:szCs w:val="24"/>
+                </w:rPr>
+                <m:t>I</m:t>
+              </m:r>
+            </m:e>
+            <m:sub>
+              <m:r>
+                <w:rPr>
+                  <w:rFonts w:ascii="Cambria Math" w:hAnsi="Cambria Math" w:cs="Times New Roman"/>
+                  <w:sz w:val="24"/>
+                  <w:szCs w:val="24"/>
+                </w:rPr>
+                <m:t>B</m:t>
+              </m:r>
+            </m:sub>
+          </m:sSub>
+          <m:r>
+            <w:rPr>
+              <w:rFonts w:ascii="Cambria Math" w:hAnsi="Cambria Math" w:cs="Times New Roman"/>
+              <w:sz w:val="24"/>
+              <w:szCs w:val="24"/>
+            </w:rPr>
+            <m:t>=</m:t>
+          </m:r>
+          <m:f>
+            <m:fPr>
+              <m:ctrlPr>
+                <w:rPr>
+                  <w:rFonts w:ascii="Cambria Math" w:hAnsi="Cambria Math" w:cs="Times New Roman"/>
+                  <w:i/>
+                  <w:sz w:val="24"/>
+                  <w:szCs w:val="24"/>
+                </w:rPr>
+              </m:ctrlPr>
+            </m:fPr>
+            <m:num>
+              <m:sSub>
+                <m:sSubPr>
+                  <m:ctrlPr>
+                    <w:rPr>
+                      <w:rFonts w:ascii="Cambria Math" w:hAnsi="Cambria Math" w:cs="Times New Roman"/>
+                      <w:i/>
+                      <w:sz w:val="24"/>
+                      <w:szCs w:val="24"/>
+                    </w:rPr>
+                  </m:ctrlPr>
+                </m:sSubPr>
+                <m:e>
+                  <m:r>
+                    <w:rPr>
+                      <w:rFonts w:ascii="Cambria Math" w:hAnsi="Cambria Math" w:cs="Times New Roman"/>
+                      <w:sz w:val="24"/>
+                      <w:szCs w:val="24"/>
+                    </w:rPr>
+                    <m:t>I</m:t>
+                  </m:r>
+                </m:e>
+                <m:sub>
+                  <m:r>
+                    <w:rPr>
+                      <w:rFonts w:ascii="Cambria Math" w:hAnsi="Cambria Math" w:cs="Times New Roman"/>
+                      <w:sz w:val="24"/>
+                      <w:szCs w:val="24"/>
+                    </w:rPr>
+                    <m:t>coil</m:t>
+                  </m:r>
+                </m:sub>
+              </m:sSub>
+            </m:num>
+            <m:den>
+              <m:sSub>
+                <m:sSubPr>
+                  <m:ctrlPr>
+                    <w:rPr>
+                      <w:rFonts w:ascii="Cambria Math" w:hAnsi="Cambria Math" w:cs="Times New Roman"/>
+                      <w:i/>
+                      <w:sz w:val="24"/>
+                      <w:szCs w:val="24"/>
+                    </w:rPr>
+                  </m:ctrlPr>
+                </m:sSubPr>
+                <m:e>
+                  <m:r>
+                    <w:rPr>
+                      <w:rFonts w:ascii="Cambria Math" w:hAnsi="Cambria Math" w:cs="Times New Roman"/>
+                      <w:sz w:val="24"/>
+                      <w:szCs w:val="24"/>
+                    </w:rPr>
+                    <m:t>h</m:t>
+                  </m:r>
+                </m:e>
+                <m:sub>
+                  <m:r>
+                    <w:rPr>
+                      <w:rFonts w:ascii="Cambria Math" w:hAnsi="Cambria Math" w:cs="Times New Roman"/>
+                      <w:sz w:val="24"/>
+                      <w:szCs w:val="24"/>
+                    </w:rPr>
+                    <m:t>fe</m:t>
+                  </m:r>
+                </m:sub>
+              </m:sSub>
+            </m:den>
+          </m:f>
+          <m:r>
+            <w:rPr>
+              <w:rFonts w:ascii="Cambria Math" w:eastAsiaTheme="minorEastAsia" w:hAnsi="Cambria Math" w:cs="Times New Roman"/>
+              <w:sz w:val="24"/>
+              <w:szCs w:val="24"/>
+            </w:rPr>
+            <m:t>=</m:t>
+          </m:r>
+          <m:f>
+            <m:fPr>
+              <m:ctrlPr>
+                <w:rPr>
+                  <w:rFonts w:ascii="Cambria Math" w:eastAsiaTheme="minorEastAsia" w:hAnsi="Cambria Math" w:cs="Times New Roman"/>
+                  <w:i/>
+                  <w:sz w:val="24"/>
+                  <w:szCs w:val="24"/>
+                </w:rPr>
+              </m:ctrlPr>
+            </m:fPr>
+            <m:num>
+              <m:r>
+                <w:rPr>
+                  <w:rFonts w:ascii="Cambria Math" w:eastAsiaTheme="minorEastAsia" w:hAnsi="Cambria Math" w:cs="Times New Roman"/>
+                  <w:sz w:val="24"/>
+                  <w:szCs w:val="24"/>
+                </w:rPr>
+                <m:t>1A</m:t>
+              </m:r>
+              <m:ctrlPr>
+                <w:rPr>
+                  <w:rFonts w:ascii="Cambria Math" w:hAnsi="Cambria Math" w:cs="Times New Roman"/>
+                  <w:i/>
+                  <w:sz w:val="24"/>
+                  <w:szCs w:val="24"/>
+                </w:rPr>
+              </m:ctrlPr>
+            </m:num>
+            <m:den>
+              <m:r>
+                <w:rPr>
+                  <w:rFonts w:ascii="Cambria Math" w:hAnsi="Cambria Math" w:cs="Times New Roman"/>
+                  <w:sz w:val="24"/>
+                  <w:szCs w:val="24"/>
+                </w:rPr>
+                <m:t>1000</m:t>
+              </m:r>
+            </m:den>
+          </m:f>
+          <m:r>
+            <w:rPr>
+              <w:rFonts w:ascii="Cambria Math" w:eastAsiaTheme="minorEastAsia" w:hAnsi="Cambria Math" w:cs="Times New Roman"/>
+              <w:sz w:val="24"/>
+              <w:szCs w:val="24"/>
+            </w:rPr>
+            <m:t>=1mA</m:t>
+          </m:r>
+        </m:oMath>
+      </m:oMathPara>
+    </w:p>
+    <w:p>
+      <w:pPr>
+        <w:pStyle w:val="ListParagraph"/>
+        <w:spacing w:after="0" w:line="240" w:lineRule="auto"/>
+        <w:ind w:left="1440"/>
+        <w:rPr>
+          <w:rFonts w:ascii="Times New Roman" w:eastAsiaTheme="minorEastAsia" w:hAnsi="Times New Roman" w:cs="Times New Roman"/>
+          <w:i/>
+          <w:sz w:val="24"/>
+          <w:szCs w:val="24"/>
+        </w:rPr>
+      </w:pPr>
+    </w:p>
+    <w:p>
+      <w:pPr>
+        <w:pStyle w:val="ListParagraph"/>
+        <w:spacing w:after="0" w:line="240" w:lineRule="auto"/>
+        <w:ind w:left="1440"/>
+        <w:rPr>
+          <w:rFonts w:ascii="Times New Roman" w:hAnsi="Times New Roman" w:cs="Times New Roman"/>
+          <w:i/>
+          <w:sz w:val="24"/>
+          <w:szCs w:val="24"/>
+        </w:rPr>
+      </w:pPr>
+      <m:oMathPara>
+        <m:oMath>
+          <m:sSub>
+            <m:sSubPr>
+              <m:ctrlPr>
+                <w:rPr>
+                  <w:rFonts w:ascii="Cambria Math" w:hAnsi="Cambria Math" w:cs="Times New Roman"/>
+                  <w:i/>
+                  <w:sz w:val="24"/>
+                  <w:szCs w:val="24"/>
+                </w:rPr>
+              </m:ctrlPr>
+            </m:sSubPr>
+            <m:e>
+              <m:r>
+                <w:rPr>
+                  <w:rFonts w:ascii="Cambria Math" w:hAnsi="Cambria Math" w:cs="Times New Roman"/>
+                  <w:sz w:val="24"/>
+                  <w:szCs w:val="24"/>
+                </w:rPr>
+                <m:t>R</m:t>
+              </m:r>
+            </m:e>
+            <m:sub>
+              <m:r>
+                <w:rPr>
+                  <w:rFonts w:ascii="Cambria Math" w:hAnsi="Cambria Math" w:cs="Times New Roman"/>
+                  <w:sz w:val="24"/>
+                  <w:szCs w:val="24"/>
+                </w:rPr>
+                <m:t>B</m:t>
+              </m:r>
+            </m:sub>
+          </m:sSub>
+          <m:r>
+            <w:rPr>
+              <w:rFonts w:ascii="Cambria Math" w:hAnsi="Cambria Math" w:cs="Times New Roman"/>
+              <w:sz w:val="24"/>
+              <w:szCs w:val="24"/>
+            </w:rPr>
+            <m:t>≤</m:t>
+          </m:r>
+          <m:f>
+            <m:fPr>
+              <m:ctrlPr>
+                <w:rPr>
+                  <w:rFonts w:ascii="Cambria Math" w:hAnsi="Cambria Math" w:cs="Times New Roman"/>
+                  <w:i/>
+                  <w:sz w:val="24"/>
+                  <w:szCs w:val="24"/>
+                </w:rPr>
+              </m:ctrlPr>
+            </m:fPr>
+            <m:num>
+              <m:sSub>
+                <m:sSubPr>
+                  <m:ctrlPr>
+                    <w:rPr>
+                      <w:rFonts w:ascii="Cambria Math" w:hAnsi="Cambria Math" w:cs="Times New Roman"/>
+                      <w:i/>
+                      <w:sz w:val="24"/>
+                      <w:szCs w:val="24"/>
+                    </w:rPr>
+                  </m:ctrlPr>
+                </m:sSubPr>
+                <m:e>
+                  <m:r>
+                    <w:rPr>
+                      <w:rFonts w:ascii="Cambria Math" w:hAnsi="Cambria Math" w:cs="Times New Roman"/>
+                      <w:sz w:val="24"/>
+                      <w:szCs w:val="24"/>
+                    </w:rPr>
+                    <m:t>V</m:t>
+                  </m:r>
+                </m:e>
+                <m:sub>
+                  <m:r>
+                    <w:rPr>
+                      <w:rFonts w:ascii="Cambria Math" w:hAnsi="Cambria Math" w:cs="Times New Roman"/>
+                      <w:sz w:val="24"/>
+                      <w:szCs w:val="24"/>
+                    </w:rPr>
+                    <m:t>OH</m:t>
+                  </m:r>
+                </m:sub>
+              </m:sSub>
+              <m:r>
+                <w:rPr>
+                  <w:rFonts w:ascii="Cambria Math" w:hAnsi="Cambria Math" w:cs="Times New Roman"/>
+                  <w:sz w:val="24"/>
+                  <w:szCs w:val="24"/>
+                </w:rPr>
+                <m:t xml:space="preserve">- </m:t>
+              </m:r>
+              <m:sSub>
+                <m:sSubPr>
+                  <m:ctrlPr>
+                    <w:rPr>
+                      <w:rFonts w:ascii="Cambria Math" w:hAnsi="Cambria Math" w:cs="Times New Roman"/>
+                      <w:i/>
+                      <w:sz w:val="24"/>
+                      <w:szCs w:val="24"/>
+                    </w:rPr>
+                  </m:ctrlPr>
+                </m:sSubPr>
+                <m:e>
+                  <m:r>
+                    <w:rPr>
+                      <w:rFonts w:ascii="Cambria Math" w:hAnsi="Cambria Math" w:cs="Times New Roman"/>
+                      <w:sz w:val="24"/>
+                      <w:szCs w:val="24"/>
+                    </w:rPr>
+                    <m:t>V</m:t>
+                  </m:r>
+                </m:e>
+                <m:sub>
+                  <m:r>
+                    <w:rPr>
+                      <w:rFonts w:ascii="Cambria Math" w:hAnsi="Cambria Math" w:cs="Times New Roman"/>
+                      <w:sz w:val="24"/>
+                      <w:szCs w:val="24"/>
+                    </w:rPr>
+                    <m:t>BE</m:t>
+                  </m:r>
+                </m:sub>
+              </m:sSub>
+            </m:num>
+            <m:den>
+              <m:sSub>
+                <m:sSubPr>
+                  <m:ctrlPr>
+                    <w:rPr>
+                      <w:rFonts w:ascii="Cambria Math" w:hAnsi="Cambria Math" w:cs="Times New Roman"/>
+                      <w:i/>
+                      <w:sz w:val="24"/>
+                      <w:szCs w:val="24"/>
+                    </w:rPr>
+                  </m:ctrlPr>
+                </m:sSubPr>
+                <m:e>
+                  <m:r>
+                    <w:rPr>
+                      <w:rFonts w:ascii="Cambria Math" w:hAnsi="Cambria Math" w:cs="Times New Roman"/>
+                      <w:sz w:val="24"/>
+                      <w:szCs w:val="24"/>
+                    </w:rPr>
+                    <m:t>I</m:t>
+                  </m:r>
+                </m:e>
+                <m:sub>
+                  <m:r>
+                    <w:rPr>
+                      <w:rFonts w:ascii="Cambria Math" w:hAnsi="Cambria Math" w:cs="Times New Roman"/>
+                      <w:sz w:val="24"/>
+                      <w:szCs w:val="24"/>
+                    </w:rPr>
+                    <m:t>B</m:t>
+                  </m:r>
+                </m:sub>
+              </m:sSub>
+            </m:den>
+          </m:f>
+          <m:r>
+            <w:rPr>
+              <w:rFonts w:ascii="Cambria Math" w:hAnsi="Cambria Math" w:cs="Times New Roman"/>
+              <w:sz w:val="24"/>
+              <w:szCs w:val="24"/>
+            </w:rPr>
+            <m:t>=</m:t>
+          </m:r>
+          <m:f>
+            <m:fPr>
+              <m:ctrlPr>
+                <w:rPr>
+                  <w:rFonts w:ascii="Cambria Math" w:hAnsi="Cambria Math" w:cs="Times New Roman"/>
+                  <w:i/>
+                  <w:sz w:val="24"/>
+                  <w:szCs w:val="24"/>
+                </w:rPr>
+              </m:ctrlPr>
+            </m:fPr>
+            <m:num>
+              <m:r>
+                <w:rPr>
+                  <w:rFonts w:ascii="Cambria Math" w:hAnsi="Cambria Math" w:cs="Times New Roman"/>
+                  <w:sz w:val="24"/>
+                  <w:szCs w:val="24"/>
+                </w:rPr>
+                <m:t>5-2.5</m:t>
+              </m:r>
+            </m:num>
+            <m:den>
+              <m:r>
+                <w:rPr>
+                  <w:rFonts w:ascii="Cambria Math" w:hAnsi="Cambria Math" w:cs="Times New Roman"/>
+                  <w:sz w:val="24"/>
+                  <w:szCs w:val="24"/>
+                </w:rPr>
+                <m:t>1 mA</m:t>
+              </m:r>
+            </m:den>
+          </m:f>
+          <m:r>
+            <w:rPr>
+              <w:rFonts w:ascii="Cambria Math" w:hAnsi="Cambria Math" w:cs="Times New Roman"/>
+              <w:sz w:val="24"/>
+              <w:szCs w:val="24"/>
+            </w:rPr>
+            <m:t>=2.5 kohms</m:t>
+          </m:r>
+        </m:oMath>
+      </m:oMathPara>
+    </w:p>
+    <w:p>
+      <w:pPr>
+        <w:pStyle w:val="ListParagraph"/>
+        <w:ind w:left="1440"/>
+        <w:rPr>
+          <w:rFonts w:ascii="Times New Roman" w:hAnsi="Times New Roman" w:cs="Times New Roman"/>
+          <w:b/>
+          <w:sz w:val="24"/>
+          <w:szCs w:val="24"/>
+        </w:rPr>
+      </w:pPr>
+    </w:p>
+    <w:p>
+      <w:pPr>
+        <w:pStyle w:val="ListParagraph"/>
+        <w:ind w:left="1440"/>
+        <w:rPr>
+          <w:rFonts w:ascii="Times New Roman" w:hAnsi="Times New Roman" w:cs="Times New Roman"/>
+          <w:b/>
+          <w:sz w:val="24"/>
+          <w:szCs w:val="24"/>
+        </w:rPr>
+      </w:pPr>
+    </w:p>
+    <w:p>
+      <w:pPr>
+        <w:pStyle w:val="ListParagraph"/>
+        <w:numPr>
+          <w:ilvl w:val="1"/>
+          <w:numId w:val="1"/>
+        </w:numPr>
+        <w:spacing w:after="0" w:line="240" w:lineRule="auto"/>
+        <w:rPr>
+          <w:rFonts w:ascii="Times New Roman" w:hAnsi="Times New Roman" w:cs="Times New Roman"/>
+          <w:b/>
+          <w:sz w:val="24"/>
+          <w:szCs w:val="24"/>
+        </w:rPr>
+      </w:pPr>
+      <w:r>
+        <w:rPr>
+          <w:rFonts w:ascii="Times New Roman" w:hAnsi="Times New Roman" w:cs="Times New Roman"/>
+          <w:b/>
+          <w:sz w:val="24"/>
+          <w:szCs w:val="24"/>
+        </w:rPr>
+        <w:t>Two screen shots of the hardware in operation</w:t>
+      </w:r>
+      <w:r>
+        <w:rPr>
+          <w:rFonts w:ascii="Times New Roman" w:hAnsi="Times New Roman" w:cs="Times New Roman"/>
+          <w:b/>
+          <w:sz w:val="24"/>
+          <w:szCs w:val="24"/>
+        </w:rPr>
+        <w:t xml:space="preserve"> (Procedure 3)</w:t>
+      </w:r>
+    </w:p>
+    <w:p>
+      <w:pPr>
+        <w:pStyle w:val="ListParagraph"/>
+        <w:ind w:left="1440"/>
+        <w:rPr>
+          <w:rFonts w:ascii="Times New Roman" w:hAnsi="Times New Roman" w:cs="Times New Roman"/>
+          <w:b/>
+          <w:sz w:val="24"/>
+          <w:szCs w:val="24"/>
+        </w:rPr>
       </w:pPr>
       <w:r>
         <w:rPr>
           <w:noProof/>
         </w:rPr>
         <w:drawing>
-          <wp:inline distT="0" distB="0" distL="0" distR="0" wp14:anchorId="286052BB" wp14:editId="19ADD663">
-            <wp:extent cx="3470051" cy="2034947"/>
-            <wp:effectExtent l="0" t="0" r="0" b="3810"/>
-            <wp:docPr id="8" name="Picture 8"/>
+          <wp:inline distT="0" distB="0" distL="0" distR="0" wp14:anchorId="6A5E4E43" wp14:editId="1D79CE9D">
+            <wp:extent cx="3507638" cy="2033381"/>
+            <wp:effectExtent l="0" t="0" r="0" b="5080"/>
+            <wp:docPr id="1" name="Picture 1"/>
             <wp:cNvGraphicFramePr>
               <a:graphicFrameLocks xmlns:a="http://schemas.openxmlformats.org/drawingml/2006/main" noChangeAspect="1"/>
             </wp:cNvGraphicFramePr>
@@ -758,6 +1387,130 @@
                   <pic:spPr>
                     <a:xfrm>
                       <a:off x="0" y="0"/>
+                      <a:ext cx="3529592" cy="2046108"/>
+                    </a:xfrm>
+                    <a:prstGeom prst="rect">
+                      <a:avLst/>
+                    </a:prstGeom>
+                  </pic:spPr>
+                </pic:pic>
+              </a:graphicData>
+            </a:graphic>
+          </wp:inline>
+        </w:drawing>
+      </w:r>
+    </w:p>
+    <w:p>
+      <w:pPr>
+        <w:pStyle w:val="ListParagraph"/>
+        <w:ind w:left="1440"/>
+        <w:rPr>
+          <w:rFonts w:ascii="Times New Roman" w:hAnsi="Times New Roman" w:cs="Times New Roman"/>
+          <w:i/>
+          <w:sz w:val="24"/>
+          <w:szCs w:val="24"/>
+        </w:rPr>
+      </w:pPr>
+      <w:r>
+        <w:rPr>
+          <w:rFonts w:ascii="Times New Roman" w:hAnsi="Times New Roman" w:cs="Times New Roman"/>
+          <w:i/>
+          <w:sz w:val="24"/>
+          <w:szCs w:val="24"/>
+        </w:rPr>
+        <w:t>Figure 3</w:t>
+      </w:r>
+      <w:r>
+        <w:rPr>
+          <w:rFonts w:ascii="Times New Roman" w:hAnsi="Times New Roman" w:cs="Times New Roman"/>
+          <w:i/>
+          <w:sz w:val="24"/>
+          <w:szCs w:val="24"/>
+        </w:rPr>
+        <w:t>: Channel one shows the PWM output with a duty cycle of ~45%</w:t>
+      </w:r>
+    </w:p>
+    <w:p>
+      <w:pPr>
+        <w:pStyle w:val="ListParagraph"/>
+        <w:ind w:left="1440"/>
+        <w:rPr>
+          <w:rFonts w:ascii="Times New Roman" w:hAnsi="Times New Roman" w:cs="Times New Roman"/>
+          <w:i/>
+          <w:sz w:val="24"/>
+          <w:szCs w:val="24"/>
+        </w:rPr>
+      </w:pPr>
+      <w:r>
+        <w:rPr>
+          <w:rFonts w:ascii="Times New Roman" w:hAnsi="Times New Roman" w:cs="Times New Roman"/>
+          <w:i/>
+          <w:sz w:val="24"/>
+          <w:szCs w:val="24"/>
+        </w:rPr>
+        <w:tab/>
+        <w:t xml:space="preserve">    Channel two shows the motor voltage</w:t>
+      </w:r>
+    </w:p>
+    <w:p>
+      <w:pPr>
+        <w:rPr>
+          <w:rFonts w:ascii="Times New Roman" w:hAnsi="Times New Roman" w:cs="Times New Roman"/>
+          <w:i/>
+          <w:sz w:val="24"/>
+          <w:szCs w:val="24"/>
+        </w:rPr>
+      </w:pPr>
+      <w:r>
+        <w:rPr>
+          <w:rFonts w:ascii="Times New Roman" w:hAnsi="Times New Roman" w:cs="Times New Roman"/>
+          <w:i/>
+          <w:sz w:val="24"/>
+          <w:szCs w:val="24"/>
+        </w:rPr>
+        <w:br w:type="page"/>
+      </w:r>
+    </w:p>
+    <w:p>
+      <w:pPr>
+        <w:pStyle w:val="ListParagraph"/>
+        <w:ind w:left="1440"/>
+        <w:rPr>
+          <w:rFonts w:ascii="Times New Roman" w:hAnsi="Times New Roman" w:cs="Times New Roman"/>
+          <w:i/>
+          <w:sz w:val="24"/>
+          <w:szCs w:val="24"/>
+        </w:rPr>
+      </w:pPr>
+      <w:r>
+        <w:rPr>
+          <w:noProof/>
+        </w:rPr>
+        <w:lastRenderedPageBreak/>
+        <w:drawing>
+          <wp:inline distT="0" distB="0" distL="0" distR="0" wp14:anchorId="286052BB" wp14:editId="19ADD663">
+            <wp:extent cx="3470051" cy="2034947"/>
+            <wp:effectExtent l="0" t="0" r="0" b="3810"/>
+            <wp:docPr id="8" name="Picture 8"/>
+            <wp:cNvGraphicFramePr>
+              <a:graphicFrameLocks xmlns:a="http://schemas.openxmlformats.org/drawingml/2006/main" noChangeAspect="1"/>
+            </wp:cNvGraphicFramePr>
+            <a:graphic xmlns:a="http://schemas.openxmlformats.org/drawingml/2006/main">
+              <a:graphicData uri="http://schemas.openxmlformats.org/drawingml/2006/picture">
+                <pic:pic xmlns:pic="http://schemas.openxmlformats.org/drawingml/2006/picture">
+                  <pic:nvPicPr>
+                    <pic:cNvPr id="1" name=""/>
+                    <pic:cNvPicPr/>
+                  </pic:nvPicPr>
+                  <pic:blipFill>
+                    <a:blip r:embed="rId11"/>
+                    <a:stretch>
+                      <a:fillRect/>
+                    </a:stretch>
+                  </pic:blipFill>
+                  <pic:spPr>
+                    <a:xfrm>
+                      <a:off x="0" y="0"/>
                       <a:ext cx="3496634" cy="2050536"/>
                     </a:xfrm>
                     <a:prstGeom prst="rect">
@@ -857,25 +1610,90 @@
           <w:sz w:val="24"/>
           <w:szCs w:val="24"/>
         </w:rPr>
-        <w:t>Specify the maximum time to execute once instance of the ISR</w:t>
-      </w:r>
-      <w:r>
-        <w:rPr>
-          <w:rFonts w:ascii="Times New Roman" w:hAnsi="Times New Roman" w:cs="Times New Roman"/>
-          <w:b/>
-          <w:sz w:val="24"/>
-          <w:szCs w:val="24"/>
-        </w:rPr>
-        <w:t xml:space="preserve"> (Procedure 4</w:t>
-      </w:r>
-      <w:r>
-        <w:rPr>
-          <w:rFonts w:ascii="Times New Roman" w:hAnsi="Times New Roman" w:cs="Times New Roman"/>
-          <w:b/>
-          <w:sz w:val="24"/>
-          <w:szCs w:val="24"/>
-        </w:rPr>
-        <w:t>)</w:t>
+        <w:t>Specify</w:t>
+      </w:r>
+      <w:r>
+        <w:rPr>
+          <w:rFonts w:ascii="Times New Roman" w:hAnsi="Times New Roman" w:cs="Times New Roman"/>
+          <w:b/>
+          <w:sz w:val="24"/>
+          <w:szCs w:val="24"/>
+        </w:rPr>
+        <w:t xml:space="preserve"> the maximum time to execute one</w:t>
+      </w:r>
+      <w:r>
+        <w:rPr>
+          <w:rFonts w:ascii="Times New Roman" w:hAnsi="Times New Roman" w:cs="Times New Roman"/>
+          <w:b/>
+          <w:sz w:val="24"/>
+          <w:szCs w:val="24"/>
+        </w:rPr>
+        <w:t xml:space="preserve"> instance of the ISR</w:t>
+      </w:r>
+      <w:r>
+        <w:rPr>
+          <w:rFonts w:ascii="Times New Roman" w:hAnsi="Times New Roman" w:cs="Times New Roman"/>
+          <w:b/>
+          <w:sz w:val="24"/>
+          <w:szCs w:val="24"/>
+        </w:rPr>
+        <w:t xml:space="preserve"> (Procedure 4)</w:t>
+      </w:r>
+    </w:p>
+    <w:p>
+      <w:pPr>
+        <w:pStyle w:val="ListParagraph"/>
+        <w:ind w:left="1440"/>
+        <w:rPr>
+          <w:rFonts w:ascii="Times New Roman" w:eastAsiaTheme="minorEastAsia" w:hAnsi="Times New Roman" w:cs="Times New Roman"/>
+          <w:sz w:val="24"/>
+          <w:szCs w:val="24"/>
+        </w:rPr>
+      </w:pPr>
+      <w:r>
+        <w:rPr>
+          <w:rFonts w:ascii="Times New Roman" w:hAnsi="Times New Roman" w:cs="Times New Roman"/>
+          <w:sz w:val="24"/>
+          <w:szCs w:val="24"/>
+        </w:rPr>
+        <w:t xml:space="preserve">Maximum time it takes for the ISR that runs the integral controller: </w:t>
+      </w:r>
+      <m:oMath>
+        <m:r>
+          <w:rPr>
+            <w:rFonts w:ascii="Cambria Math" w:hAnsi="Cambria Math" w:cs="Times New Roman"/>
+            <w:sz w:val="24"/>
+            <w:szCs w:val="24"/>
+          </w:rPr>
+          <m:t>~ 11.9 μs</m:t>
+        </m:r>
+      </m:oMath>
+    </w:p>
+    <w:p>
+      <w:pPr>
+        <w:pStyle w:val="ListParagraph"/>
+        <w:ind w:left="1440"/>
+        <w:rPr>
+          <w:rFonts w:ascii="Times New Roman" w:hAnsi="Times New Roman" w:cs="Times New Roman"/>
+          <w:sz w:val="24"/>
+          <w:szCs w:val="24"/>
+        </w:rPr>
+      </w:pPr>
+      <w:r>
+        <w:rPr>
+          <w:rFonts w:ascii="Times New Roman" w:eastAsiaTheme="minorEastAsia" w:hAnsi="Times New Roman" w:cs="Times New Roman"/>
+          <w:sz w:val="24"/>
+          <w:szCs w:val="24"/>
+        </w:rPr>
+        <w:t xml:space="preserve">Maximum time it takes for the tachometer input capture ISR: ~ </w:t>
+      </w:r>
+      <w:r>
+        <w:rPr>
+          <w:rFonts w:ascii="Times New Roman" w:eastAsiaTheme="minorEastAsia" w:hAnsi="Times New Roman" w:cs="Times New Roman"/>
+          <w:sz w:val="24"/>
+          <w:szCs w:val="24"/>
+        </w:rPr>
+        <w:t>187 ns</w:t>
       </w:r>
     </w:p>
     <w:p>
@@ -921,16 +1739,58 @@
           <w:sz w:val="24"/>
           <w:szCs w:val="24"/>
         </w:rPr>
-        <w:t xml:space="preserve"> (Procedure 4</w:t>
-      </w:r>
-      <w:r>
-        <w:rPr>
-          <w:rFonts w:ascii="Times New Roman" w:hAnsi="Times New Roman" w:cs="Times New Roman"/>
-          <w:b/>
-          <w:sz w:val="24"/>
-          <w:szCs w:val="24"/>
-        </w:rPr>
-        <w:t>)</w:t>
+        <w:t xml:space="preserve"> (Procedure 4)</w:t>
+      </w:r>
+    </w:p>
+    <w:p>
+      <w:pPr>
+        <w:pStyle w:val="ListParagraph"/>
+        <w:spacing w:after="0" w:line="240" w:lineRule="auto"/>
+        <w:ind w:left="1440"/>
+        <w:rPr>
+          <w:rFonts w:ascii="Times New Roman" w:hAnsi="Times New Roman" w:cs="Times New Roman"/>
+          <w:sz w:val="24"/>
+          <w:szCs w:val="24"/>
+        </w:rPr>
+      </w:pPr>
+      <w:r>
+        <w:rPr>
+          <w:rFonts w:ascii="Times New Roman" w:hAnsi="Times New Roman" w:cs="Times New Roman"/>
+          <w:sz w:val="24"/>
+          <w:szCs w:val="24"/>
+        </w:rPr>
+        <w:t>Average controller error at a desired 40 rps: ~ 5.59 rps</w:t>
+      </w:r>
+    </w:p>
+    <w:p>
+      <w:pPr>
+        <w:pStyle w:val="ListParagraph"/>
+        <w:spacing w:after="0" w:line="240" w:lineRule="auto"/>
+        <w:ind w:left="1440"/>
+        <w:rPr>
+          <w:rFonts w:ascii="Times New Roman" w:hAnsi="Times New Roman" w:cs="Times New Roman"/>
+          <w:i/>
+          <w:sz w:val="24"/>
+          <w:szCs w:val="24"/>
+        </w:rPr>
+      </w:pPr>
+      <w:r>
+        <w:rPr>
+          <w:rFonts w:ascii="Times New Roman" w:hAnsi="Times New Roman" w:cs="Times New Roman"/>
+          <w:i/>
+          <w:sz w:val="24"/>
+          <w:szCs w:val="24"/>
+        </w:rPr>
+        <w:t xml:space="preserve">See </w:t>
+      </w:r>
+      <w:r>
+        <w:rPr>
+          <w:rFonts w:ascii="Times New Roman" w:hAnsi="Times New Roman" w:cs="Times New Roman"/>
+          <w:i/>
+          <w:sz w:val="24"/>
+          <w:szCs w:val="24"/>
+        </w:rPr>
+        <w:t>Controller_Error.xls for the measurements and calculations</w:t>
       </w:r>
     </w:p>
     <w:p>
@@ -976,16 +1836,27 @@
           <w:sz w:val="24"/>
           <w:szCs w:val="24"/>
         </w:rPr>
-        <w:t xml:space="preserve"> (Procedure 4</w:t>
-      </w:r>
-      <w:r>
-        <w:rPr>
-          <w:rFonts w:ascii="Times New Roman" w:hAnsi="Times New Roman" w:cs="Times New Roman"/>
-          <w:b/>
-          <w:sz w:val="24"/>
-          <w:szCs w:val="24"/>
-        </w:rPr>
-        <w:t>)</w:t>
+        <w:t xml:space="preserve"> (Procedure 4)</w:t>
+      </w:r>
+    </w:p>
+    <w:p>
+      <w:pPr>
+        <w:pStyle w:val="ListParagraph"/>
+        <w:spacing w:after="0" w:line="240" w:lineRule="auto"/>
+        <w:ind w:left="1440"/>
+        <w:rPr>
+          <w:rFonts w:ascii="Times New Roman" w:hAnsi="Times New Roman" w:cs="Times New Roman"/>
+          <w:sz w:val="24"/>
+          <w:szCs w:val="24"/>
+        </w:rPr>
+      </w:pPr>
+      <w:r>
+        <w:rPr>
+          <w:rFonts w:ascii="Times New Roman" w:hAnsi="Times New Roman" w:cs="Times New Roman"/>
+          <w:sz w:val="24"/>
+          <w:szCs w:val="24"/>
+        </w:rPr>
+        <w:t xml:space="preserve">Average response time was approximately 4-6 seconds. The response time is quite bad, because we decided to trade accuracy (in terms of controller error) for response time. Our integral controller takes the average of 64 samples before outputting to the screen. This not only takes more time to process, but also (since it is an averaging) dampens the effect of immediate changes in input (PWM). Without this averaging and a few other tweaks to the integral controller coefficients, our output would have a much worse controller error (probably about 15-20 rps error). </w:t>
       </w:r>
     </w:p>
     <w:p>
@@ -1031,16 +1902,7 @@
           <w:sz w:val="24"/>
           <w:szCs w:val="24"/>
         </w:rPr>
-        <w:t xml:space="preserve"> (Procedure 5</w:t>
-      </w:r>
-      <w:r>
-        <w:rPr>
-          <w:rFonts w:ascii="Times New Roman" w:hAnsi="Times New Roman" w:cs="Times New Roman"/>
-          <w:b/>
-          <w:sz w:val="24"/>
-          <w:szCs w:val="24"/>
-        </w:rPr>
-        <w:t>)</w:t>
+        <w:t xml:space="preserve"> (Procedure 5)</w:t>
       </w:r>
     </w:p>
     <w:p>
@@ -1095,15 +1957,7 @@
           <w:sz w:val="24"/>
           <w:szCs w:val="24"/>
         </w:rPr>
-        <w:t>Current required to run the s</w:t>
-      </w:r>
-      <w:r>
-        <w:rPr>
-          <w:rFonts w:ascii="Times New Roman" w:hAnsi="Times New Roman" w:cs="Times New Roman"/>
-          <w:sz w:val="24"/>
-          <w:szCs w:val="24"/>
-        </w:rPr>
-        <w:t>ystem</w:t>
+        <w:t>Current required to run the system</w:t>
       </w:r>
       <w:r>
         <w:rPr>
@@ -1146,6 +2000,25 @@
           <w:szCs w:val="24"/>
         </w:rPr>
       </w:pPr>
+    </w:p>
+    <w:p>
+      <w:pPr>
+        <w:rPr>
+          <w:rFonts w:ascii="Times New Roman" w:hAnsi="Times New Roman" w:cs="Times New Roman"/>
+          <w:b/>
+          <w:sz w:val="24"/>
+          <w:szCs w:val="24"/>
+        </w:rPr>
+      </w:pPr>
+      <w:r>
+        <w:rPr>
+          <w:rFonts w:ascii="Times New Roman" w:hAnsi="Times New Roman" w:cs="Times New Roman"/>
+          <w:b/>
+          <w:sz w:val="24"/>
+          <w:szCs w:val="24"/>
+        </w:rPr>
+        <w:br w:type="page"/>
+      </w:r>
     </w:p>
     <w:p>
       <w:pPr>
@@ -1288,10 +2161,12 @@
     </w:p>
     <w:p>
       <w:pPr>
-        <w:spacing w:after="0" w:line="240" w:lineRule="auto"/>
-        <w:ind w:left="1440"/>
-        <w:rPr>
-          <w:rFonts w:ascii="Times New Roman" w:hAnsi="Times New Roman" w:cs="Times New Roman"/>
+        <w:pStyle w:val="ListParagraph"/>
+        <w:spacing w:after="0" w:line="240" w:lineRule="auto"/>
+        <w:ind w:left="1440"/>
+        <w:rPr>
+          <w:rFonts w:ascii="Times New Roman" w:hAnsi="Times New Roman" w:cs="Times New Roman"/>
+          <w:b/>
           <w:sz w:val="24"/>
           <w:szCs w:val="24"/>
         </w:rPr>
@@ -1382,7 +2257,7 @@
                     </pic:cNvPicPr>
                   </pic:nvPicPr>
                   <pic:blipFill>
-                    <a:blip r:embed="rId11">
+                    <a:blip r:embed="rId12">
                       <a:extLst>
                         <a:ext uri="{28A0092B-C50C-407E-A947-70E740481C1C}">
                           <a14:useLocalDpi xmlns:a14="http://schemas.microsoft.com/office/drawing/2010/main" val="0"/>
@@ -1433,7 +2308,7 @@
           <w:sz w:val="24"/>
           <w:szCs w:val="24"/>
         </w:rPr>
-        <w:t xml:space="preserve">Figure </w:t>
+        <w:t xml:space="preserve">Figure 5: </w:t>
       </w:r>
       <w:r>
         <w:rPr>
@@ -1441,18 +2316,8 @@
           <w:i/>
           <w:sz w:val="24"/>
           <w:szCs w:val="24"/>
-          <w:highlight w:val="yellow"/>
-        </w:rPr>
-        <w:t>###</w:t>
-      </w:r>
-      <w:r>
-        <w:rPr>
-          <w:rFonts w:ascii="Times New Roman" w:hAnsi="Times New Roman" w:cs="Times New Roman"/>
-          <w:i/>
-          <w:sz w:val="24"/>
-          <w:szCs w:val="24"/>
-        </w:rPr>
-        <w:t>: The electrical circuit model of a DC motor coil (comprised of a resistor R, inductor L, and back EMF voltage “source”).</w:t>
+        </w:rPr>
+        <w:t>The electrical circuit model of a DC motor coil (comprised of a resistor R, inductor L, and back EMF voltage “source”).</w:t>
       </w:r>
     </w:p>
     <w:p>
@@ -1705,25 +2570,6 @@
           <w:szCs w:val="24"/>
         </w:rPr>
       </w:pPr>
-    </w:p>
-    <w:p>
-      <w:pPr>
-        <w:rPr>
-          <w:rFonts w:ascii="Times New Roman" w:hAnsi="Times New Roman" w:cs="Times New Roman"/>
-          <w:b/>
-          <w:sz w:val="24"/>
-          <w:szCs w:val="24"/>
-        </w:rPr>
-      </w:pPr>
-      <w:r>
-        <w:rPr>
-          <w:rFonts w:ascii="Times New Roman" w:hAnsi="Times New Roman" w:cs="Times New Roman"/>
-          <w:b/>
-          <w:sz w:val="24"/>
-          <w:szCs w:val="24"/>
-        </w:rPr>
-        <w:br w:type="page"/>
-      </w:r>
     </w:p>
     <w:p>
       <w:pPr>
@@ -2455,19 +3301,48 @@
           <w:sz w:val="24"/>
           <w:szCs w:val="24"/>
         </w:rPr>
-        <w:t>requirements were rather loose), they certainly would have improved our system. Our tachometer output showed that our motor speed constantly oscillated with varying amplitudes even without a change in the PWM input. However, if we had implemented the derivative component, perhaps the system would have realized that the input’s rate of change was zero and therefore stabilized the oscillations. If we had implemented the proportional component, perhaps our systems would have had a better response time to changes in input.</w:t>
-      </w:r>
-    </w:p>
-    <w:p>
-      <w:pPr>
-        <w:pStyle w:val="ListParagraph"/>
-        <w:rPr>
-          <w:rFonts w:ascii="Times New Roman" w:hAnsi="Times New Roman" w:cs="Times New Roman"/>
-          <w:b/>
-          <w:sz w:val="24"/>
-          <w:szCs w:val="24"/>
-        </w:rPr>
-      </w:pPr>
+        <w:t>requirements were rather loose), they certainly would have improved our system. Our tachometer output showed that our motor speed constantly oscillated with va</w:t>
+      </w:r>
+      <w:bookmarkStart w:id="0" w:name="_GoBack"/>
+      <w:bookmarkEnd w:id="0"/>
+      <w:r>
+        <w:rPr>
+          <w:rFonts w:ascii="Times New Roman" w:eastAsiaTheme="minorEastAsia" w:hAnsi="Times New Roman" w:cs="Times New Roman"/>
+          <w:sz w:val="24"/>
+          <w:szCs w:val="24"/>
+        </w:rPr>
+        <w:t>rying amplitudes even without a change in the PWM input. However, if we had implemented the derivative component, perhaps the system would have realized that the input’s rate of change was zero and therefore stabilized the oscillations. If we had implemented the proportional component, perhaps our systems would have had a better response time to changes in input.</w:t>
+      </w:r>
+    </w:p>
+    <w:p>
+      <w:pPr>
+        <w:pStyle w:val="ListParagraph"/>
+        <w:rPr>
+          <w:rFonts w:ascii="Times New Roman" w:hAnsi="Times New Roman" w:cs="Times New Roman"/>
+          <w:b/>
+          <w:sz w:val="24"/>
+          <w:szCs w:val="24"/>
+        </w:rPr>
+      </w:pPr>
+    </w:p>
+    <w:p>
+      <w:pPr>
+        <w:rPr>
+          <w:rFonts w:ascii="Times New Roman" w:hAnsi="Times New Roman" w:cs="Times New Roman"/>
+          <w:b/>
+          <w:sz w:val="24"/>
+          <w:szCs w:val="24"/>
+        </w:rPr>
+      </w:pPr>
+      <w:r>
+        <w:rPr>
+          <w:rFonts w:ascii="Times New Roman" w:hAnsi="Times New Roman" w:cs="Times New Roman"/>
+          <w:b/>
+          <w:sz w:val="24"/>
+          <w:szCs w:val="24"/>
+        </w:rPr>
+        <w:br w:type="page"/>
+      </w:r>
     </w:p>
     <w:p>
       <w:pPr>
@@ -2491,6 +3366,7 @@
           <w:sz w:val="24"/>
           <w:szCs w:val="24"/>
         </w:rPr>
+        <w:lastRenderedPageBreak/>
         <w:t>It the motor is spinning at a constant rate, give a definition of electrical power in terms of parameters of this lab? Research the term “</w:t>
       </w:r>
       <w:r>
@@ -2541,7 +3417,6 @@
           <w:sz w:val="24"/>
           <w:szCs w:val="24"/>
         </w:rPr>
-        <w:lastRenderedPageBreak/>
         <w:t xml:space="preserve">Though they share the same units (watts), they are not quite the same. Mechanical power is thought of as the rate at which work is done, whereas electrical power is thought of as </w:t>
       </w:r>
       <w:r>
@@ -2893,11 +3768,9 @@
         </w:rPr>
         <w:t>Systems dissipate both electrical and mechanical power. There was mechanical power consumed by the spinning of the motor, and there was electrical power consumed because the motor and system required current to run.</w:t>
       </w:r>
-      <w:bookmarkStart w:id="0" w:name="_GoBack"/>
-      <w:bookmarkEnd w:id="0"/>
     </w:p>
     <w:sectPr>
-      <w:headerReference w:type="first" r:id="rId12"/>
+      <w:headerReference w:type="first" r:id="rId13"/>
       <w:pgSz w:w="12240" w:h="15840"/>
       <w:pgMar w:top="1440" w:right="1440" w:bottom="1440" w:left="1440" w:header="720" w:footer="720" w:gutter="0"/>
       <w:cols w:space="720"/>
@@ -2981,21 +3854,7 @@
         <w:rFonts w:ascii="Times New Roman" w:hAnsi="Times New Roman" w:cs="Times New Roman"/>
         <w:sz w:val="28"/>
       </w:rPr>
-      <w:t>10</w:t>
-    </w:r>
-    <w:r>
-      <w:rPr>
-        <w:rFonts w:ascii="Times New Roman" w:hAnsi="Times New Roman" w:cs="Times New Roman"/>
-        <w:sz w:val="28"/>
-      </w:rPr>
-      <w:t xml:space="preserve"> (</w:t>
-    </w:r>
-    <w:r>
-      <w:rPr>
-        <w:rFonts w:ascii="Times New Roman" w:hAnsi="Times New Roman" w:cs="Times New Roman"/>
-        <w:sz w:val="28"/>
-      </w:rPr>
-      <w:t>Motor Lab</w:t>
+      <w:t>10 (Motor Lab</w:t>
     </w:r>
     <w:r>
       <w:rPr>
@@ -4141,11 +5000,11 @@
         </c:dLbls>
         <c:marker val="1"/>
         <c:smooth val="0"/>
-        <c:axId val="318273320"/>
-        <c:axId val="318275672"/>
+        <c:axId val="481379592"/>
+        <c:axId val="481380768"/>
       </c:lineChart>
       <c:catAx>
-        <c:axId val="318273320"/>
+        <c:axId val="481379592"/>
         <c:scaling>
           <c:orientation val="minMax"/>
         </c:scaling>
@@ -4155,7 +5014,7 @@
         <c:majorTickMark val="out"/>
         <c:minorTickMark val="none"/>
         <c:tickLblPos val="nextTo"/>
-        <c:crossAx val="318275672"/>
+        <c:crossAx val="481380768"/>
         <c:crosses val="autoZero"/>
         <c:auto val="1"/>
         <c:lblAlgn val="ctr"/>
@@ -4163,7 +5022,7 @@
         <c:noMultiLvlLbl val="0"/>
       </c:catAx>
       <c:valAx>
-        <c:axId val="318275672"/>
+        <c:axId val="481380768"/>
         <c:scaling>
           <c:orientation val="minMax"/>
         </c:scaling>
@@ -4174,7 +5033,7 @@
         <c:majorTickMark val="out"/>
         <c:minorTickMark val="none"/>
         <c:tickLblPos val="nextTo"/>
-        <c:crossAx val="318273320"/>
+        <c:crossAx val="481379592"/>
         <c:crosses val="autoZero"/>
         <c:crossBetween val="midCat"/>
       </c:valAx>

</xml_diff>